<commit_message>
add subheaders missing in original
</commit_message>
<xml_diff>
--- a/indicators/15-2-1.docx
+++ b/indicators/15-2-1.docx
@@ -1465,6 +1465,14 @@
           </w:tcPr>
           <w:p>
             <w:pPr>
+              <w:pStyle w:val="MHeader"/>
+            </w:pPr>
+            <w:r>
+              <w:t>Related indicators as of February 2020</w:t>
+            </w:r>
+          </w:p>
+          <w:p>
+            <w:pPr>
               <w:pStyle w:val="MText"/>
             </w:pPr>
             <w:r>
@@ -1632,6 +1640,7 @@
                 <w:sz w:val="32"/>
                 <w:szCs w:val="32"/>
               </w:rPr>
+              <w:lastRenderedPageBreak/>
               <w:t>1. Data reporter</w:t>
             </w:r>
             <w:bookmarkEnd w:id="7"/>
@@ -1786,7 +1795,6 @@
               <w:rPr>
                 <w:rFonts w:ascii="Calibri" w:eastAsia="Times New Roman" w:hAnsi="Calibri" w:cs="Calibri"/>
               </w:rPr>
-              <w:lastRenderedPageBreak/>
               <w:t xml:space="preserve">1.a. </w:t>
             </w:r>
             <w:proofErr w:type="spellStart"/>
@@ -2476,6 +2484,7 @@
               </w:numPr>
             </w:pPr>
             <w:r>
+              <w:lastRenderedPageBreak/>
               <w:t xml:space="preserve">Forest area annual net change rate </w:t>
             </w:r>
           </w:p>
@@ -2500,7 +2509,6 @@
               </w:numPr>
             </w:pPr>
             <w:r>
-              <w:lastRenderedPageBreak/>
               <w:t xml:space="preserve">Proportion of forest area located within legally established protect areas </w:t>
             </w:r>
           </w:p>
@@ -3287,6 +3295,7 @@
                 <w:rStyle w:val="MTextChar"/>
                 <w:rFonts w:eastAsiaTheme="minorEastAsia"/>
               </w:rPr>
+              <w:lastRenderedPageBreak/>
               <w:t>estimating the total certified forest area, adjusted for double certified area.</w:t>
             </w:r>
             <w:r>
@@ -3326,6 +3335,7 @@
               <w:rPr>
                 <w:rFonts w:ascii="Calibri" w:eastAsia="Times New Roman" w:hAnsi="Calibri" w:cs="Calibri"/>
               </w:rPr>
+              <w:lastRenderedPageBreak/>
               <w:t>3.b. Data collection method</w:t>
             </w:r>
           </w:p>
@@ -3343,6 +3353,14 @@
           </w:tcPr>
           <w:p>
             <w:pPr>
+              <w:pStyle w:val="MSubHeader"/>
+            </w:pPr>
+            <w:r>
+              <w:t>Collection process:</w:t>
+            </w:r>
+          </w:p>
+          <w:p>
+            <w:pPr>
               <w:pStyle w:val="MIndHeader"/>
               <w:rPr>
                 <w:i/>
@@ -3365,7 +3383,6 @@
               <w:rPr>
                 <w:rFonts w:cstheme="minorHAnsi"/>
               </w:rPr>
-              <w:lastRenderedPageBreak/>
               <w:t>Data on the sub-indicators are collected periodically (until now every 5 years) by FAO’s Global Forest Resources Assessment (FRA) programme</w:t>
             </w:r>
             <w:r>
@@ -3489,7 +3506,6 @@
               </w:rPr>
             </w:pPr>
             <w:r>
-              <w:lastRenderedPageBreak/>
               <w:t>3.</w:t>
             </w:r>
             <w:r>
@@ -3538,6 +3554,7 @@
               <w:pStyle w:val="MText"/>
             </w:pPr>
             <w:r>
+              <w:lastRenderedPageBreak/>
               <w:t xml:space="preserve">Source </w:t>
             </w:r>
             <w:r>
@@ -3593,6 +3610,7 @@
               <w:rPr>
                 <w:rFonts w:ascii="Calibri" w:eastAsia="Times New Roman" w:hAnsi="Calibri" w:cs="Calibri"/>
               </w:rPr>
+              <w:lastRenderedPageBreak/>
               <w:t>3.</w:t>
             </w:r>
             <w:r>
@@ -3642,7 +3660,6 @@
                 <w:szCs w:val="21"/>
                 <w:lang w:eastAsia="en-GB"/>
               </w:rPr>
-              <w:lastRenderedPageBreak/>
               <w:t xml:space="preserve">Data with updated time series and including year 2020 will be released </w:t>
             </w:r>
             <w:r>
@@ -3714,7 +3731,6 @@
               <w:rPr>
                 <w:rFonts w:ascii="Calibri" w:eastAsia="Times New Roman" w:hAnsi="Calibri" w:cs="Calibri"/>
               </w:rPr>
-              <w:lastRenderedPageBreak/>
               <w:t>3.</w:t>
             </w:r>
             <w:r>
@@ -4296,11 +4312,8 @@
               </w:numPr>
             </w:pPr>
             <w:r>
-              <w:t xml:space="preserve">Trends in forest area are crucial for monitoring SFM. The first sub-indicator focuses on both the direction of change (whether there is a loss or gain in forest area) and how the change rate is changing over time; the latter is important in </w:t>
-            </w:r>
-            <w:r>
               <w:lastRenderedPageBreak/>
-              <w:t xml:space="preserve">order to capture progress among countries that are losing forest area, but have managed to reduce the rate of annual forest area loss. </w:t>
+              <w:t xml:space="preserve">Trends in forest area are crucial for monitoring SFM. The first sub-indicator focuses on both the direction of change (whether there is a loss or gain in forest area) and how the change rate is changing over time; the latter is important in order to capture progress among countries that are losing forest area, but have managed to reduce the rate of annual forest area loss. </w:t>
             </w:r>
           </w:p>
           <w:p>
@@ -4394,11 +4407,11 @@
               </w:rPr>
             </w:pPr>
             <w:r>
-              <w:t xml:space="preserve">The fifth sub-indicator is the forest area that is certified by an independently verified forest management certification scheme. Such certification schemes apply standards that generally are higher than those established by the countries’ own normative frameworks, and compliance is verified by an independent and accredited certifier. An increase in certified forest area therefore provides an additional indication of progress towards sustainable forest management. It should however be noted that there are significant areas of sustainably managed forest which are not certified, either because their owners have chosen not to seek certification </w:t>
+              <w:t xml:space="preserve">The fifth sub-indicator is the forest area that is certified by an independently verified forest management certification scheme. Such certification schemes apply standards that generally are higher than those established by the countries’ own normative frameworks, and compliance is verified by an independent and accredited certifier. An increase in certified forest area therefore provides an additional indication of </w:t>
             </w:r>
             <w:r>
               <w:lastRenderedPageBreak/>
-              <w:t xml:space="preserve">(which is voluntary and market-based) or because no credible or affordable certification scheme is in place for that area. </w:t>
+              <w:t xml:space="preserve">progress towards sustainable forest management. It should however be noted that there are significant areas of sustainably managed forest which are not certified, either because their owners have chosen not to seek certification (which is voluntary and market-based) or because no credible or affordable certification scheme is in place for that area. </w:t>
             </w:r>
           </w:p>
         </w:tc>
@@ -4862,7 +4875,11 @@
               <w:t>5</w:t>
             </w:r>
             <w:r>
-              <w:t xml:space="preserve"> percent of the global forest area), a report was prepared by FAO using existing information from previous assessments</w:t>
+              <w:t xml:space="preserve"> </w:t>
+            </w:r>
+            <w:r>
+              <w:lastRenderedPageBreak/>
+              <w:t>percent of the global forest area), a report was prepared by FAO using existing information from previous assessments</w:t>
             </w:r>
             <w:r>
               <w:t>,</w:t>
@@ -5344,7 +5361,11 @@
               </w:rPr>
             </w:pPr>
             <w:r>
-              <w:t xml:space="preserve">All country reports (including those prepared by FAO) are sent to the respective Head of Forestry for validation before finalization and publishing of data. The data are then aggregated at sub-regional, regional and global levels by the FRA team at FAO. </w:t>
+              <w:t xml:space="preserve">All country reports (including those prepared by FAO) are sent to the respective Head of Forestry for validation before finalization </w:t>
+            </w:r>
+            <w:r>
+              <w:lastRenderedPageBreak/>
+              <w:t xml:space="preserve">and publishing of data. The data are then aggregated at sub-regional, regional and global levels by the FRA team at FAO. </w:t>
             </w:r>
           </w:p>
         </w:tc>
@@ -5375,6 +5396,7 @@
               <w:rPr>
                 <w:rFonts w:ascii="Calibri" w:eastAsia="Times New Roman" w:hAnsi="Calibri" w:cs="Calibri"/>
               </w:rPr>
+              <w:lastRenderedPageBreak/>
               <w:t>4.k Quality assessment</w:t>
             </w:r>
           </w:p>
@@ -5458,7 +5480,6 @@
                 <w:sz w:val="32"/>
                 <w:szCs w:val="32"/>
               </w:rPr>
-              <w:lastRenderedPageBreak/>
               <w:t>5. Data availability and disaggregation</w:t>
             </w:r>
             <w:bookmarkEnd w:id="25"/>
@@ -13623,6 +13644,7 @@
                 <w:sz w:val="21"/>
                 <w:szCs w:val="21"/>
               </w:rPr>
+              <w:lastRenderedPageBreak/>
               <w:t>2000, 2010, 2015</w:t>
             </w:r>
             <w:r>
@@ -13723,7 +13745,6 @@
                 <w:sz w:val="32"/>
                 <w:szCs w:val="32"/>
               </w:rPr>
-              <w:lastRenderedPageBreak/>
               <w:t>6</w:t>
             </w:r>
             <w:r>
@@ -14329,7 +14350,6 @@
                 <w:sz w:val="28"/>
                 <w:lang w:val="es-419"/>
               </w:rPr>
-              <w:lastRenderedPageBreak/>
               <w:br w:type="page"/>
             </w:r>
             <w:r>
@@ -14544,6 +14564,7 @@
               </w:numPr>
             </w:pPr>
             <w:r>
+              <w:lastRenderedPageBreak/>
               <w:t>Includes areas with bamboo and palms provided that land use, height and canopy cover criteria are met.</w:t>
             </w:r>
           </w:p>
@@ -14574,11 +14595,7 @@
               <w:t>Note:</w:t>
             </w:r>
             <w:r>
-              <w:t xml:space="preserve"> Some agroforestry systems such as the </w:t>
-            </w:r>
-            <w:r>
-              <w:lastRenderedPageBreak/>
-              <w:t>“</w:t>
+              <w:t xml:space="preserve"> Some agroforestry systems such as the “</w:t>
             </w:r>
             <w:proofErr w:type="spellStart"/>
             <w:r>
@@ -14850,6 +14867,7 @@
               </w:numPr>
             </w:pPr>
             <w:r>
+              <w:lastRenderedPageBreak/>
               <w:t xml:space="preserve">A management plan must include adequate detail on operations planned for individual operational units (stands or compartments) but may also provide general strategies </w:t>
             </w:r>
             <w:r>
@@ -14906,7 +14924,6 @@
                 <w:i/>
                 <w:iCs/>
               </w:rPr>
-              <w:lastRenderedPageBreak/>
               <w:t>INDEPENDENTLY VERIFIED FOREST MANAGEMENT CERTIFICATION</w:t>
             </w:r>
           </w:p>
@@ -15192,7 +15209,14 @@
               <w:rPr>
                 <w:rFonts w:eastAsia="Calibri"/>
               </w:rPr>
-              <w:t xml:space="preserve">The change in forest area loss rate is based on a comparison of the current forest area net change rate with the </w:t>
+              <w:t xml:space="preserve">The change in forest area loss rate is based on </w:t>
+            </w:r>
+            <w:r>
+              <w:rPr>
+                <w:rFonts w:eastAsia="Calibri"/>
+              </w:rPr>
+              <w:lastRenderedPageBreak/>
+              <w:t xml:space="preserve">a comparison of the current forest area net change rate with the </w:t>
             </w:r>
             <w:r>
               <w:rPr>
@@ -15265,14 +15289,7 @@
               <w:rPr>
                 <w:rFonts w:eastAsia="Calibri"/>
               </w:rPr>
-              <w:t xml:space="preserve">This traffic light takes into consideration both the direction of forest area change (if forest area increases or decreases) as well as changes in the rate of forest area loss – the latter important in </w:t>
-            </w:r>
-            <w:r>
-              <w:rPr>
-                <w:rFonts w:eastAsia="Calibri"/>
-              </w:rPr>
-              <w:lastRenderedPageBreak/>
-              <w:t>order to indicate progress among countries that are losing forest area but manage to reduce the loss rate.</w:t>
+              <w:t>This traffic light takes into consideration both the direction of forest area change (if forest area increases or decreases) as well as changes in the rate of forest area loss – the latter important in order to indicate progress among countries that are losing forest area but manage to reduce the loss rate.</w:t>
             </w:r>
             <w:r>
               <w:rPr>
@@ -15655,6 +15672,7 @@
                 <w:rFonts w:eastAsia="Calibri"/>
                 <w:u w:val="single"/>
               </w:rPr>
+              <w:lastRenderedPageBreak/>
               <w:t>Unit</w:t>
             </w:r>
             <w:r>
@@ -15769,7 +15787,6 @@
                 <w:rFonts w:eastAsia="Calibri"/>
                 <w:u w:val="single"/>
               </w:rPr>
-              <w:lastRenderedPageBreak/>
               <w:t>Translation to dashboard/traffic light:</w:t>
             </w:r>
           </w:p>
@@ -16116,7 +16133,14 @@
               <w:rPr>
                 <w:rFonts w:eastAsia="Calibri"/>
               </w:rPr>
-              <w:t>The indicator value for latest reporting year is compared with the indicator value for previous reporting year for assessment of continuity of progress since last report.</w:t>
+              <w:t xml:space="preserve">The indicator value for latest reporting year is compared with the indicator value for previous </w:t>
+            </w:r>
+            <w:r>
+              <w:rPr>
+                <w:rFonts w:eastAsia="Calibri"/>
+              </w:rPr>
+              <w:lastRenderedPageBreak/>
+              <w:t>reporting year for assessment of continuity of progress since last report.</w:t>
             </w:r>
           </w:p>
           <w:p>
@@ -16138,14 +16162,7 @@
               <w:rPr>
                 <w:rFonts w:eastAsia="Calibri"/>
               </w:rPr>
-              <w:t xml:space="preserve">The ratio (r) between the current indicator value and the previously reported value is calculated; r&gt;1 means an increase in areas under forest management plan, r&lt;1 means a decrease while 1 indicates no change. A narrow interval for r has been established </w:t>
-            </w:r>
-            <w:r>
-              <w:rPr>
-                <w:rFonts w:eastAsia="Calibri"/>
-              </w:rPr>
-              <w:lastRenderedPageBreak/>
-              <w:t xml:space="preserve">to indicate a stable condition, and traffic-light </w:t>
+              <w:t xml:space="preserve">The ratio (r) between the current indicator value and the previously reported value is calculated; r&gt;1 means an increase in areas under forest management plan, r&lt;1 means a decrease while 1 indicates no change. A narrow interval for r has been established to indicate a stable condition, and traffic-light </w:t>
             </w:r>
             <w:proofErr w:type="spellStart"/>
             <w:r>
@@ -16519,6 +16536,7 @@
                 <w:rFonts w:eastAsia="Calibri"/>
                 <w:noProof/>
               </w:rPr>
+              <w:lastRenderedPageBreak/>
               <w:drawing>
                 <wp:inline distT="0" distB="0" distL="0" distR="0" wp14:anchorId="1ACB19F7" wp14:editId="7A958155">
                   <wp:extent cx="1885950" cy="752475"/>
@@ -16611,7 +16629,6 @@
               <w:rPr>
                 <w:rFonts w:eastAsia="Calibri"/>
               </w:rPr>
-              <w:lastRenderedPageBreak/>
               <w:t>Using June 30 as the date for reporting, allows for the certification bodies to have their databases updated so they can provide information to FAO by end of the year, and then be included in the annual reporting to SDG in the beginning of the following year.</w:t>
             </w:r>
           </w:p>

</xml_diff>